<commit_message>
I reverted that last change.
</commit_message>
<xml_diff>
--- a/AE2/final hand in/Q10232711-SWD501-AE2.docx
+++ b/AE2/final hand in/Q10232711-SWD501-AE2.docx
@@ -743,7 +743,7 @@
         <w:t xml:space="preserve">variable is set, if not the header function is used to send the user to the login page. If set a form is output to the page with a text input for the POI (Point of Interest) name, description, type, and region. Then a select input is populated with a list of </w:t>
       </w:r>
       <w:r>
-        <w:t>regions</w:t>
+        <w:t>countries</w:t>
       </w:r>
       <w:r>
         <w:t xml:space="preserve"> and a submit input is added before closing the form. Finally, the custom </w:t>
@@ -14424,7 +14424,7 @@
 </file>
 
 <file path=customXml/itemProps1.xml><?xml version="1.0" encoding="utf-8"?>
-<ds:datastoreItem xmlns:ds="http://schemas.openxmlformats.org/officeDocument/2006/customXml" ds:itemID="{57DBB774-0E5F-423D-B69A-E6935F6AFDA2}">
+<ds:datastoreItem xmlns:ds="http://schemas.openxmlformats.org/officeDocument/2006/customXml" ds:itemID="{E62F3EEF-D221-4708-AE6B-8AC7D64CDA2F}">
   <ds:schemaRefs>
     <ds:schemaRef ds:uri="http://schemas.openxmlformats.org/officeDocument/2006/bibliography"/>
   </ds:schemaRefs>

</xml_diff>